<commit_message>
Fixing Errors from EOT
Fixes to:
[x]ERM
[x]Class Diagram [CD]
[x]Sequence Diagrams [SD]
[x]Use Case Details [UC] (not USER CASE)
 - Only errors on CD were permanence and issues due to Sequence Diagrams, permanence fixed.

Signed-off-by: Neo Melonas <neo@neomelonas.com>
</commit_message>
<xml_diff>
--- a/doc/Demerits Use Case Details.docx
+++ b/doc/Demerits Use Case Details.docx
@@ -21,8 +21,6 @@
         </w:rPr>
         <w:t xml:space="preserve"> </w:t>
       </w:r>
-      <w:bookmarkStart w:id="0" w:name="_GoBack"/>
-      <w:bookmarkEnd w:id="0"/>
       <w:r>
         <w:rPr>
           <w:rFonts w:ascii="Times New Roman" w:hAnsi="Times New Roman" w:cs="Times New Roman"/>
@@ -153,7 +151,23 @@
           <w:sz w:val="24"/>
           <w:szCs w:val="24"/>
         </w:rPr>
-        <w:t>User starts the case by navigating to the log a demerit page</w:t>
+        <w:t>User starts the case by navigating to the</w:t>
+      </w:r>
+      <w:r>
+        <w:rPr>
+          <w:rFonts w:ascii="Times New Roman" w:hAnsi="Times New Roman" w:cs="Times New Roman"/>
+          <w:sz w:val="24"/>
+          <w:szCs w:val="24"/>
+        </w:rPr>
+        <w:t xml:space="preserve"> login</w:t>
+      </w:r>
+      <w:r>
+        <w:rPr>
+          <w:rFonts w:ascii="Times New Roman" w:hAnsi="Times New Roman" w:cs="Times New Roman"/>
+          <w:sz w:val="24"/>
+          <w:szCs w:val="24"/>
+        </w:rPr>
+        <w:t xml:space="preserve"> page</w:t>
       </w:r>
       <w:r>
         <w:rPr>
@@ -269,7 +283,39 @@
           <w:sz w:val="24"/>
           <w:szCs w:val="24"/>
         </w:rPr>
-        <w:t>If the user is validated the user is taken to his/her appropriate role (Student, Teacher, Administ</w:t>
+        <w:t xml:space="preserve">If the user is validated the user is </w:t>
+      </w:r>
+      <w:r>
+        <w:rPr>
+          <w:rFonts w:ascii="Times New Roman" w:hAnsi="Times New Roman" w:cs="Times New Roman"/>
+          <w:sz w:val="24"/>
+          <w:szCs w:val="24"/>
+        </w:rPr>
+        <w:t>granted access to pages pertaining</w:t>
+      </w:r>
+      <w:r>
+        <w:rPr>
+          <w:rFonts w:ascii="Times New Roman" w:hAnsi="Times New Roman" w:cs="Times New Roman"/>
+          <w:sz w:val="24"/>
+          <w:szCs w:val="24"/>
+        </w:rPr>
+        <w:t xml:space="preserve"> to his/her </w:t>
+      </w:r>
+      <w:r>
+        <w:rPr>
+          <w:rFonts w:ascii="Times New Roman" w:hAnsi="Times New Roman" w:cs="Times New Roman"/>
+          <w:sz w:val="24"/>
+          <w:szCs w:val="24"/>
+        </w:rPr>
+        <w:t>user</w:t>
+      </w:r>
+      <w:r>
+        <w:rPr>
+          <w:rFonts w:ascii="Times New Roman" w:hAnsi="Times New Roman" w:cs="Times New Roman"/>
+          <w:sz w:val="24"/>
+          <w:szCs w:val="24"/>
+        </w:rPr>
+        <w:t xml:space="preserve"> role (Student, Teacher, Administ</w:t>
       </w:r>
       <w:r>
         <w:rPr>
@@ -387,25 +433,7 @@
           <w:sz w:val="24"/>
           <w:szCs w:val="24"/>
         </w:rPr>
-        <w:t>, the system provides a message stating error in username or password. System will prompt the user to re-enter username and password.</w:t>
-      </w:r>
-    </w:p>
-    <w:p>
-      <w:pPr>
-        <w:spacing w:line="240" w:lineRule="auto"/>
-        <w:rPr>
-          <w:rFonts w:ascii="Times New Roman" w:hAnsi="Times New Roman" w:cs="Times New Roman"/>
-          <w:sz w:val="24"/>
-          <w:szCs w:val="24"/>
-        </w:rPr>
-      </w:pPr>
-      <w:r>
-        <w:rPr>
-          <w:rFonts w:ascii="Times New Roman" w:hAnsi="Times New Roman" w:cs="Times New Roman"/>
-          <w:sz w:val="24"/>
-          <w:szCs w:val="24"/>
-        </w:rPr>
-        <w:t xml:space="preserve">5b. If validation fails 3 times the system provides a message stating that user needs to contact IT Administrator to re-set his/her password. </w:t>
+        <w:t xml:space="preserve">, the system provides a message stating error in username or password. System will prompt the user to re-enter username and password. </w:t>
       </w:r>
     </w:p>
     <w:p>
@@ -519,7 +547,23 @@
           <w:sz w:val="24"/>
           <w:szCs w:val="24"/>
         </w:rPr>
-        <w:t>A teacher starts the use case by selecting “Log a Demerit.”</w:t>
+        <w:t>User T</w:t>
+      </w:r>
+      <w:r>
+        <w:rPr>
+          <w:rFonts w:ascii="Times New Roman" w:hAnsi="Times New Roman" w:cs="Times New Roman"/>
+          <w:sz w:val="24"/>
+          <w:szCs w:val="24"/>
+        </w:rPr>
+        <w:t>eacher starts the use case by selecting “Log a Demerit”</w:t>
+      </w:r>
+      <w:r>
+        <w:rPr>
+          <w:rFonts w:ascii="Times New Roman" w:hAnsi="Times New Roman" w:cs="Times New Roman"/>
+          <w:sz w:val="24"/>
+          <w:szCs w:val="24"/>
+        </w:rPr>
+        <w:t xml:space="preserve"> Page.</w:t>
       </w:r>
     </w:p>
     <w:p>
@@ -542,7 +586,39 @@
           <w:sz w:val="24"/>
           <w:szCs w:val="24"/>
         </w:rPr>
-        <w:t>System prompts the teacher to provide Student Name and Class.</w:t>
+        <w:t xml:space="preserve">System prompts </w:t>
+      </w:r>
+      <w:r>
+        <w:rPr>
+          <w:rFonts w:ascii="Times New Roman" w:hAnsi="Times New Roman" w:cs="Times New Roman"/>
+          <w:sz w:val="24"/>
+          <w:szCs w:val="24"/>
+        </w:rPr>
+        <w:t>T</w:t>
+      </w:r>
+      <w:r>
+        <w:rPr>
+          <w:rFonts w:ascii="Times New Roman" w:hAnsi="Times New Roman" w:cs="Times New Roman"/>
+          <w:sz w:val="24"/>
+          <w:szCs w:val="24"/>
+        </w:rPr>
+        <w:t xml:space="preserve">eacher to provide </w:t>
+      </w:r>
+      <w:r>
+        <w:rPr>
+          <w:rFonts w:ascii="Times New Roman" w:hAnsi="Times New Roman" w:cs="Times New Roman"/>
+          <w:sz w:val="24"/>
+          <w:szCs w:val="24"/>
+        </w:rPr>
+        <w:t>student</w:t>
+      </w:r>
+      <w:r>
+        <w:rPr>
+          <w:rFonts w:ascii="Times New Roman" w:hAnsi="Times New Roman" w:cs="Times New Roman"/>
+          <w:sz w:val="24"/>
+          <w:szCs w:val="24"/>
+        </w:rPr>
+        <w:t>Name and Class.</w:t>
       </w:r>
     </w:p>
     <w:p>
@@ -565,7 +641,15 @@
           <w:sz w:val="24"/>
           <w:szCs w:val="24"/>
         </w:rPr>
-        <w:t>Teacher provides a Student Name and Class</w:t>
+        <w:t>Teacher provides a student</w:t>
+      </w:r>
+      <w:r>
+        <w:rPr>
+          <w:rFonts w:ascii="Times New Roman" w:hAnsi="Times New Roman" w:cs="Times New Roman"/>
+          <w:sz w:val="24"/>
+          <w:szCs w:val="24"/>
+        </w:rPr>
+        <w:t>Name and Class</w:t>
       </w:r>
     </w:p>
     <w:p>
@@ -588,23 +672,135 @@
           <w:sz w:val="24"/>
           <w:szCs w:val="24"/>
         </w:rPr>
-        <w:t>System provides teacher with a drop down menu to select demerit from, and</w:t>
-      </w:r>
-      <w:r>
-        <w:rPr>
-          <w:rFonts w:ascii="Times New Roman" w:hAnsi="Times New Roman" w:cs="Times New Roman"/>
-          <w:sz w:val="24"/>
-          <w:szCs w:val="24"/>
-        </w:rPr>
-        <w:t xml:space="preserve"> a calendar to log </w:t>
-      </w:r>
-      <w:r>
-        <w:rPr>
-          <w:rFonts w:ascii="Times New Roman" w:hAnsi="Times New Roman" w:cs="Times New Roman"/>
-          <w:sz w:val="24"/>
-          <w:szCs w:val="24"/>
-        </w:rPr>
-        <w:t>the time of given demerit.</w:t>
+        <w:t xml:space="preserve">System provides teacher with a drop down </w:t>
+      </w:r>
+      <w:r>
+        <w:rPr>
+          <w:rFonts w:ascii="Times New Roman" w:hAnsi="Times New Roman" w:cs="Times New Roman"/>
+          <w:sz w:val="24"/>
+          <w:szCs w:val="24"/>
+        </w:rPr>
+        <w:t>list</w:t>
+      </w:r>
+      <w:r>
+        <w:rPr>
+          <w:rFonts w:ascii="Times New Roman" w:hAnsi="Times New Roman" w:cs="Times New Roman"/>
+          <w:sz w:val="24"/>
+          <w:szCs w:val="24"/>
+        </w:rPr>
+        <w:t xml:space="preserve"> to select </w:t>
+      </w:r>
+      <w:r>
+        <w:rPr>
+          <w:rFonts w:ascii="Times New Roman" w:hAnsi="Times New Roman" w:cs="Times New Roman"/>
+          <w:sz w:val="24"/>
+          <w:szCs w:val="24"/>
+        </w:rPr>
+        <w:t>De</w:t>
+      </w:r>
+      <w:r>
+        <w:rPr>
+          <w:rFonts w:ascii="Times New Roman" w:hAnsi="Times New Roman" w:cs="Times New Roman"/>
+          <w:sz w:val="24"/>
+          <w:szCs w:val="24"/>
+        </w:rPr>
+        <w:t>merit from</w:t>
+      </w:r>
+      <w:r>
+        <w:rPr>
+          <w:rFonts w:ascii="Times New Roman" w:hAnsi="Times New Roman" w:cs="Times New Roman"/>
+          <w:sz w:val="24"/>
+          <w:szCs w:val="24"/>
+        </w:rPr>
+        <w:t xml:space="preserve"> (allowing for multiple selection through Ctrl</w:t>
+      </w:r>
+      <w:r>
+        <w:rPr>
+          <w:rFonts w:ascii="Times New Roman" w:hAnsi="Times New Roman" w:cs="Times New Roman"/>
+          <w:sz w:val="24"/>
+          <w:szCs w:val="24"/>
+        </w:rPr>
+        <w:t xml:space="preserve"> </w:t>
+      </w:r>
+      <w:r>
+        <w:rPr>
+          <w:rFonts w:ascii="Times New Roman" w:hAnsi="Times New Roman" w:cs="Times New Roman"/>
+          <w:sz w:val="24"/>
+          <w:szCs w:val="24"/>
+        </w:rPr>
+        <w:t>+</w:t>
+      </w:r>
+      <w:r>
+        <w:rPr>
+          <w:rFonts w:ascii="Times New Roman" w:hAnsi="Times New Roman" w:cs="Times New Roman"/>
+          <w:sz w:val="24"/>
+          <w:szCs w:val="24"/>
+        </w:rPr>
+        <w:t xml:space="preserve"> </w:t>
+      </w:r>
+      <w:r>
+        <w:rPr>
+          <w:rFonts w:ascii="Times New Roman" w:hAnsi="Times New Roman" w:cs="Times New Roman"/>
+          <w:sz w:val="24"/>
+          <w:szCs w:val="24"/>
+        </w:rPr>
+        <w:t>Click)</w:t>
+      </w:r>
+      <w:r>
+        <w:rPr>
+          <w:rFonts w:ascii="Times New Roman" w:hAnsi="Times New Roman" w:cs="Times New Roman"/>
+          <w:sz w:val="24"/>
+          <w:szCs w:val="24"/>
+        </w:rPr>
+        <w:t>, and</w:t>
+      </w:r>
+      <w:r>
+        <w:rPr>
+          <w:rFonts w:ascii="Times New Roman" w:hAnsi="Times New Roman" w:cs="Times New Roman"/>
+          <w:sz w:val="24"/>
+          <w:szCs w:val="24"/>
+        </w:rPr>
+        <w:t xml:space="preserve"> a calendar </w:t>
+      </w:r>
+      <w:r>
+        <w:rPr>
+          <w:rFonts w:ascii="Times New Roman" w:hAnsi="Times New Roman" w:cs="Times New Roman"/>
+          <w:sz w:val="24"/>
+          <w:szCs w:val="24"/>
+        </w:rPr>
+        <w:t xml:space="preserve">object </w:t>
+      </w:r>
+      <w:r>
+        <w:rPr>
+          <w:rFonts w:ascii="Times New Roman" w:hAnsi="Times New Roman" w:cs="Times New Roman"/>
+          <w:sz w:val="24"/>
+          <w:szCs w:val="24"/>
+        </w:rPr>
+        <w:t xml:space="preserve">to log </w:t>
+      </w:r>
+      <w:r>
+        <w:rPr>
+          <w:rFonts w:ascii="Times New Roman" w:hAnsi="Times New Roman" w:cs="Times New Roman"/>
+          <w:sz w:val="24"/>
+          <w:szCs w:val="24"/>
+        </w:rPr>
+        <w:t xml:space="preserve">the </w:t>
+      </w:r>
+      <w:r>
+        <w:rPr>
+          <w:rFonts w:ascii="Times New Roman" w:hAnsi="Times New Roman" w:cs="Times New Roman"/>
+          <w:sz w:val="24"/>
+          <w:szCs w:val="24"/>
+        </w:rPr>
+        <w:t xml:space="preserve">date &amp; </w:t>
+      </w:r>
+      <w:r>
+        <w:rPr>
+          <w:rFonts w:ascii="Times New Roman" w:hAnsi="Times New Roman" w:cs="Times New Roman"/>
+          <w:sz w:val="24"/>
+          <w:szCs w:val="24"/>
+        </w:rPr>
+        <w:t>time of given demerit.</w:t>
       </w:r>
     </w:p>
     <w:p>
@@ -693,7 +889,119 @@
           <w:sz w:val="24"/>
           <w:szCs w:val="24"/>
         </w:rPr>
-        <w:t>a. if no demerits meet teacher request. Teacher selects other and provides name of demerit in the provided space.</w:t>
+        <w:t>a. if no demerits meet</w:t>
+      </w:r>
+      <w:r>
+        <w:rPr>
+          <w:rFonts w:ascii="Times New Roman" w:hAnsi="Times New Roman" w:cs="Times New Roman"/>
+          <w:sz w:val="24"/>
+          <w:szCs w:val="24"/>
+        </w:rPr>
+        <w:t>s</w:t>
+      </w:r>
+      <w:r>
+        <w:rPr>
+          <w:rFonts w:ascii="Times New Roman" w:hAnsi="Times New Roman" w:cs="Times New Roman"/>
+          <w:sz w:val="24"/>
+          <w:szCs w:val="24"/>
+        </w:rPr>
+        <w:t xml:space="preserve"> the T</w:t>
+      </w:r>
+      <w:r>
+        <w:rPr>
+          <w:rFonts w:ascii="Times New Roman" w:hAnsi="Times New Roman" w:cs="Times New Roman"/>
+          <w:sz w:val="24"/>
+          <w:szCs w:val="24"/>
+        </w:rPr>
+        <w:t>eacher</w:t>
+      </w:r>
+      <w:r>
+        <w:rPr>
+          <w:rFonts w:ascii="Times New Roman" w:hAnsi="Times New Roman" w:cs="Times New Roman"/>
+          <w:sz w:val="24"/>
+          <w:szCs w:val="24"/>
+        </w:rPr>
+        <w:t>’s</w:t>
+      </w:r>
+      <w:r>
+        <w:rPr>
+          <w:rFonts w:ascii="Times New Roman" w:hAnsi="Times New Roman" w:cs="Times New Roman"/>
+          <w:sz w:val="24"/>
+          <w:szCs w:val="24"/>
+        </w:rPr>
+        <w:t xml:space="preserve"> request</w:t>
+      </w:r>
+      <w:r>
+        <w:rPr>
+          <w:rFonts w:ascii="Times New Roman" w:hAnsi="Times New Roman" w:cs="Times New Roman"/>
+          <w:sz w:val="24"/>
+          <w:szCs w:val="24"/>
+        </w:rPr>
+        <w:t>,</w:t>
+      </w:r>
+      <w:r>
+        <w:rPr>
+          <w:rFonts w:ascii="Times New Roman" w:hAnsi="Times New Roman" w:cs="Times New Roman"/>
+          <w:sz w:val="24"/>
+          <w:szCs w:val="24"/>
+        </w:rPr>
+        <w:t xml:space="preserve"> </w:t>
+      </w:r>
+      <w:r>
+        <w:rPr>
+          <w:rFonts w:ascii="Times New Roman" w:hAnsi="Times New Roman" w:cs="Times New Roman"/>
+          <w:sz w:val="24"/>
+          <w:szCs w:val="24"/>
+        </w:rPr>
+        <w:t>T</w:t>
+      </w:r>
+      <w:r>
+        <w:rPr>
+          <w:rFonts w:ascii="Times New Roman" w:hAnsi="Times New Roman" w:cs="Times New Roman"/>
+          <w:sz w:val="24"/>
+          <w:szCs w:val="24"/>
+        </w:rPr>
+        <w:t xml:space="preserve">eacher selects </w:t>
+      </w:r>
+      <w:r>
+        <w:rPr>
+          <w:rFonts w:ascii="Times New Roman" w:hAnsi="Times New Roman" w:cs="Times New Roman"/>
+          <w:sz w:val="24"/>
+          <w:szCs w:val="24"/>
+        </w:rPr>
+        <w:t xml:space="preserve">“Other” </w:t>
+      </w:r>
+      <w:r>
+        <w:rPr>
+          <w:rFonts w:ascii="Times New Roman" w:hAnsi="Times New Roman" w:cs="Times New Roman"/>
+          <w:sz w:val="24"/>
+          <w:szCs w:val="24"/>
+        </w:rPr>
+        <w:t>and provides name of demerit in the space</w:t>
+      </w:r>
+      <w:r>
+        <w:rPr>
+          <w:rFonts w:ascii="Times New Roman" w:hAnsi="Times New Roman" w:cs="Times New Roman"/>
+          <w:sz w:val="24"/>
+          <w:szCs w:val="24"/>
+        </w:rPr>
+        <w:t xml:space="preserve"> </w:t>
+      </w:r>
+      <w:r>
+        <w:rPr>
+          <w:rFonts w:ascii="Times New Roman" w:hAnsi="Times New Roman" w:cs="Times New Roman"/>
+          <w:sz w:val="24"/>
+          <w:szCs w:val="24"/>
+        </w:rPr>
+        <w:t>provided</w:t>
+      </w:r>
+      <w:r>
+        <w:rPr>
+          <w:rFonts w:ascii="Times New Roman" w:hAnsi="Times New Roman" w:cs="Times New Roman"/>
+          <w:sz w:val="24"/>
+          <w:szCs w:val="24"/>
+        </w:rPr>
+        <w:t>.</w:t>
       </w:r>
     </w:p>
     <w:p>
@@ -712,25 +1020,143 @@
           <w:szCs w:val="24"/>
         </w:rPr>
         <w:lastRenderedPageBreak/>
-        <w:t xml:space="preserve">       5a. if time of demerit or type of demerit is not selected an error pops up stating </w:t>
-      </w:r>
-      <w:proofErr w:type="gramStart"/>
-      <w:r>
-        <w:rPr>
-          <w:rFonts w:ascii="Times New Roman" w:hAnsi="Times New Roman" w:cs="Times New Roman"/>
-          <w:sz w:val="24"/>
-          <w:szCs w:val="24"/>
-        </w:rPr>
-        <w:t>to please fill</w:t>
-      </w:r>
-      <w:proofErr w:type="gramEnd"/>
-      <w:r>
-        <w:rPr>
-          <w:rFonts w:ascii="Times New Roman" w:hAnsi="Times New Roman" w:cs="Times New Roman"/>
-          <w:sz w:val="24"/>
-          <w:szCs w:val="24"/>
-        </w:rPr>
-        <w:t xml:space="preserve"> in all required fields before moving on.  </w:t>
+        <w:t xml:space="preserve">       5a</w:t>
+      </w:r>
+      <w:r>
+        <w:rPr>
+          <w:rFonts w:ascii="Times New Roman" w:hAnsi="Times New Roman" w:cs="Times New Roman"/>
+          <w:sz w:val="24"/>
+          <w:szCs w:val="24"/>
+        </w:rPr>
+        <w:t xml:space="preserve">. </w:t>
+      </w:r>
+      <w:r>
+        <w:rPr>
+          <w:rFonts w:ascii="Times New Roman" w:hAnsi="Times New Roman" w:cs="Times New Roman"/>
+          <w:sz w:val="24"/>
+          <w:szCs w:val="24"/>
+        </w:rPr>
+        <w:t>if</w:t>
+      </w:r>
+      <w:r>
+        <w:rPr>
+          <w:rFonts w:ascii="Times New Roman" w:hAnsi="Times New Roman" w:cs="Times New Roman"/>
+          <w:sz w:val="24"/>
+          <w:szCs w:val="24"/>
+        </w:rPr>
+        <w:t xml:space="preserve"> time </w:t>
+      </w:r>
+      <w:r>
+        <w:rPr>
+          <w:rFonts w:ascii="Times New Roman" w:hAnsi="Times New Roman" w:cs="Times New Roman"/>
+          <w:sz w:val="24"/>
+          <w:szCs w:val="24"/>
+        </w:rPr>
+        <w:t xml:space="preserve">or type </w:t>
+      </w:r>
+      <w:r>
+        <w:rPr>
+          <w:rFonts w:ascii="Times New Roman" w:hAnsi="Times New Roman" w:cs="Times New Roman"/>
+          <w:sz w:val="24"/>
+          <w:szCs w:val="24"/>
+        </w:rPr>
+        <w:t xml:space="preserve">of demerit is not selected an error pops up stating </w:t>
+      </w:r>
+      <w:r>
+        <w:rPr>
+          <w:rFonts w:ascii="Times New Roman" w:hAnsi="Times New Roman" w:cs="Times New Roman"/>
+          <w:sz w:val="24"/>
+          <w:szCs w:val="24"/>
+        </w:rPr>
+        <w:t>“P</w:t>
+      </w:r>
+      <w:r>
+        <w:rPr>
+          <w:rFonts w:ascii="Times New Roman" w:hAnsi="Times New Roman" w:cs="Times New Roman"/>
+          <w:sz w:val="24"/>
+          <w:szCs w:val="24"/>
+        </w:rPr>
+        <w:t xml:space="preserve">lease </w:t>
+      </w:r>
+      <w:r>
+        <w:rPr>
+          <w:rFonts w:ascii="Times New Roman" w:hAnsi="Times New Roman" w:cs="Times New Roman"/>
+          <w:sz w:val="24"/>
+          <w:szCs w:val="24"/>
+        </w:rPr>
+        <w:t>Fi</w:t>
+      </w:r>
+      <w:r>
+        <w:rPr>
+          <w:rFonts w:ascii="Times New Roman" w:hAnsi="Times New Roman" w:cs="Times New Roman"/>
+          <w:sz w:val="24"/>
+          <w:szCs w:val="24"/>
+        </w:rPr>
+        <w:t xml:space="preserve">ll </w:t>
+      </w:r>
+      <w:r>
+        <w:rPr>
+          <w:rFonts w:ascii="Times New Roman" w:hAnsi="Times New Roman" w:cs="Times New Roman"/>
+          <w:sz w:val="24"/>
+          <w:szCs w:val="24"/>
+        </w:rPr>
+        <w:t>A</w:t>
+      </w:r>
+      <w:r>
+        <w:rPr>
+          <w:rFonts w:ascii="Times New Roman" w:hAnsi="Times New Roman" w:cs="Times New Roman"/>
+          <w:sz w:val="24"/>
+          <w:szCs w:val="24"/>
+        </w:rPr>
+        <w:t xml:space="preserve">ll </w:t>
+      </w:r>
+      <w:r>
+        <w:rPr>
+          <w:rFonts w:ascii="Times New Roman" w:hAnsi="Times New Roman" w:cs="Times New Roman"/>
+          <w:sz w:val="24"/>
+          <w:szCs w:val="24"/>
+        </w:rPr>
+        <w:t>R</w:t>
+      </w:r>
+      <w:r>
+        <w:rPr>
+          <w:rFonts w:ascii="Times New Roman" w:hAnsi="Times New Roman" w:cs="Times New Roman"/>
+          <w:sz w:val="24"/>
+          <w:szCs w:val="24"/>
+        </w:rPr>
+        <w:t xml:space="preserve">equired </w:t>
+      </w:r>
+      <w:r>
+        <w:rPr>
+          <w:rFonts w:ascii="Times New Roman" w:hAnsi="Times New Roman" w:cs="Times New Roman"/>
+          <w:sz w:val="24"/>
+          <w:szCs w:val="24"/>
+        </w:rPr>
+        <w:t>F</w:t>
+      </w:r>
+      <w:r>
+        <w:rPr>
+          <w:rFonts w:ascii="Times New Roman" w:hAnsi="Times New Roman" w:cs="Times New Roman"/>
+          <w:sz w:val="24"/>
+          <w:szCs w:val="24"/>
+        </w:rPr>
+        <w:t>ields</w:t>
+      </w:r>
+      <w:r>
+        <w:rPr>
+          <w:rFonts w:ascii="Times New Roman" w:hAnsi="Times New Roman" w:cs="Times New Roman"/>
+          <w:sz w:val="24"/>
+          <w:szCs w:val="24"/>
+        </w:rPr>
+        <w:t>.”</w:t>
+      </w:r>
+      <w:r>
+        <w:rPr>
+          <w:rFonts w:ascii="Times New Roman" w:hAnsi="Times New Roman" w:cs="Times New Roman"/>
+          <w:sz w:val="24"/>
+          <w:szCs w:val="24"/>
+        </w:rPr>
+        <w:t xml:space="preserve">  </w:t>
       </w:r>
     </w:p>
     <w:p>
@@ -854,23 +1280,39 @@
           <w:sz w:val="24"/>
           <w:szCs w:val="24"/>
         </w:rPr>
-        <w:t>Student/Parent starts the use case by selecting “View a Demerit</w:t>
-      </w:r>
-      <w:r>
-        <w:rPr>
-          <w:rFonts w:ascii="Times New Roman" w:hAnsi="Times New Roman" w:cs="Times New Roman"/>
-          <w:sz w:val="24"/>
-          <w:szCs w:val="24"/>
-        </w:rPr>
-        <w:t>.</w:t>
-      </w:r>
-      <w:r>
-        <w:rPr>
-          <w:rFonts w:ascii="Times New Roman" w:hAnsi="Times New Roman" w:cs="Times New Roman"/>
-          <w:sz w:val="24"/>
-          <w:szCs w:val="24"/>
-        </w:rPr>
-        <w:t>”</w:t>
+        <w:t xml:space="preserve">User </w:t>
+      </w:r>
+      <w:r>
+        <w:rPr>
+          <w:rFonts w:ascii="Times New Roman" w:hAnsi="Times New Roman" w:cs="Times New Roman"/>
+          <w:sz w:val="24"/>
+          <w:szCs w:val="24"/>
+        </w:rPr>
+        <w:t>Student</w:t>
+      </w:r>
+      <w:r>
+        <w:rPr>
+          <w:rFonts w:ascii="Times New Roman" w:hAnsi="Times New Roman" w:cs="Times New Roman"/>
+          <w:sz w:val="24"/>
+          <w:szCs w:val="24"/>
+        </w:rPr>
+        <w:t xml:space="preserve"> or </w:t>
+      </w:r>
+      <w:r>
+        <w:rPr>
+          <w:rFonts w:ascii="Times New Roman" w:hAnsi="Times New Roman" w:cs="Times New Roman"/>
+          <w:sz w:val="24"/>
+          <w:szCs w:val="24"/>
+        </w:rPr>
+        <w:t>Parent starts the use case by selecting “View a Demerit”</w:t>
+      </w:r>
+      <w:r>
+        <w:rPr>
+          <w:rFonts w:ascii="Times New Roman" w:hAnsi="Times New Roman" w:cs="Times New Roman"/>
+          <w:sz w:val="24"/>
+          <w:szCs w:val="24"/>
+        </w:rPr>
+        <w:t xml:space="preserve"> Page.</w:t>
       </w:r>
     </w:p>
     <w:p>
@@ -893,15 +1335,87 @@
           <w:sz w:val="24"/>
           <w:szCs w:val="24"/>
         </w:rPr>
-        <w:t>System prompts the student to provide a date or class</w:t>
-      </w:r>
-      <w:r>
-        <w:rPr>
-          <w:rFonts w:ascii="Times New Roman" w:hAnsi="Times New Roman" w:cs="Times New Roman"/>
-          <w:sz w:val="24"/>
-          <w:szCs w:val="24"/>
-        </w:rPr>
-        <w:t xml:space="preserve"> of demerit.</w:t>
+        <w:t xml:space="preserve">System prompts the </w:t>
+      </w:r>
+      <w:r>
+        <w:rPr>
+          <w:rFonts w:ascii="Times New Roman" w:hAnsi="Times New Roman" w:cs="Times New Roman"/>
+          <w:sz w:val="24"/>
+          <w:szCs w:val="24"/>
+        </w:rPr>
+        <w:t xml:space="preserve">user to provide a date </w:t>
+      </w:r>
+      <w:r>
+        <w:rPr>
+          <w:rFonts w:ascii="Times New Roman" w:hAnsi="Times New Roman" w:cs="Times New Roman"/>
+          <w:sz w:val="24"/>
+          <w:szCs w:val="24"/>
+        </w:rPr>
+        <w:t xml:space="preserve">or </w:t>
+      </w:r>
+      <w:r>
+        <w:rPr>
+          <w:rFonts w:ascii="Times New Roman" w:hAnsi="Times New Roman" w:cs="Times New Roman"/>
+          <w:sz w:val="24"/>
+          <w:szCs w:val="24"/>
+        </w:rPr>
+        <w:t>teacher</w:t>
+      </w:r>
+      <w:r>
+        <w:rPr>
+          <w:rFonts w:ascii="Times New Roman" w:hAnsi="Times New Roman" w:cs="Times New Roman"/>
+          <w:sz w:val="24"/>
+          <w:szCs w:val="24"/>
+        </w:rPr>
+        <w:t xml:space="preserve"> </w:t>
+      </w:r>
+      <w:r>
+        <w:rPr>
+          <w:rFonts w:ascii="Times New Roman" w:hAnsi="Times New Roman" w:cs="Times New Roman"/>
+          <w:sz w:val="24"/>
+          <w:szCs w:val="24"/>
+        </w:rPr>
+        <w:t>for the</w:t>
+      </w:r>
+      <w:r>
+        <w:rPr>
+          <w:rFonts w:ascii="Times New Roman" w:hAnsi="Times New Roman" w:cs="Times New Roman"/>
+          <w:sz w:val="24"/>
+          <w:szCs w:val="24"/>
+        </w:rPr>
+        <w:t xml:space="preserve"> </w:t>
+      </w:r>
+      <w:r>
+        <w:rPr>
+          <w:rFonts w:ascii="Times New Roman" w:hAnsi="Times New Roman" w:cs="Times New Roman"/>
+          <w:sz w:val="24"/>
+          <w:szCs w:val="24"/>
+        </w:rPr>
+        <w:t>D</w:t>
+      </w:r>
+      <w:r>
+        <w:rPr>
+          <w:rFonts w:ascii="Times New Roman" w:hAnsi="Times New Roman" w:cs="Times New Roman"/>
+          <w:sz w:val="24"/>
+          <w:szCs w:val="24"/>
+        </w:rPr>
+        <w:t>emerit</w:t>
+      </w:r>
+      <w:r>
+        <w:rPr>
+          <w:rFonts w:ascii="Times New Roman" w:hAnsi="Times New Roman" w:cs="Times New Roman"/>
+          <w:sz w:val="24"/>
+          <w:szCs w:val="24"/>
+        </w:rPr>
+        <w:t xml:space="preserve"> search</w:t>
+      </w:r>
+      <w:r>
+        <w:rPr>
+          <w:rFonts w:ascii="Times New Roman" w:hAnsi="Times New Roman" w:cs="Times New Roman"/>
+          <w:sz w:val="24"/>
+          <w:szCs w:val="24"/>
+        </w:rPr>
+        <w:t>.</w:t>
       </w:r>
     </w:p>
     <w:p>
@@ -932,7 +1446,63 @@
           <w:sz w:val="24"/>
           <w:szCs w:val="24"/>
         </w:rPr>
-        <w:t>/Parent provides date or class of given demerit.</w:t>
+        <w:t xml:space="preserve"> or </w:t>
+      </w:r>
+      <w:r>
+        <w:rPr>
+          <w:rFonts w:ascii="Times New Roman" w:hAnsi="Times New Roman" w:cs="Times New Roman"/>
+          <w:sz w:val="24"/>
+          <w:szCs w:val="24"/>
+        </w:rPr>
+        <w:t xml:space="preserve">Parent provides date or </w:t>
+      </w:r>
+      <w:r>
+        <w:rPr>
+          <w:rFonts w:ascii="Times New Roman" w:hAnsi="Times New Roman" w:cs="Times New Roman"/>
+          <w:sz w:val="24"/>
+          <w:szCs w:val="24"/>
+        </w:rPr>
+        <w:t>teacher for</w:t>
+      </w:r>
+      <w:r>
+        <w:rPr>
+          <w:rFonts w:ascii="Times New Roman" w:hAnsi="Times New Roman" w:cs="Times New Roman"/>
+          <w:sz w:val="24"/>
+          <w:szCs w:val="24"/>
+        </w:rPr>
+        <w:t xml:space="preserve"> </w:t>
+      </w:r>
+      <w:r>
+        <w:rPr>
+          <w:rFonts w:ascii="Times New Roman" w:hAnsi="Times New Roman" w:cs="Times New Roman"/>
+          <w:sz w:val="24"/>
+          <w:szCs w:val="24"/>
+        </w:rPr>
+        <w:t>D</w:t>
+      </w:r>
+      <w:r>
+        <w:rPr>
+          <w:rFonts w:ascii="Times New Roman" w:hAnsi="Times New Roman" w:cs="Times New Roman"/>
+          <w:sz w:val="24"/>
+          <w:szCs w:val="24"/>
+        </w:rPr>
+        <w:t>emerit</w:t>
+      </w:r>
+      <w:r>
+        <w:rPr>
+          <w:rFonts w:ascii="Times New Roman" w:hAnsi="Times New Roman" w:cs="Times New Roman"/>
+          <w:sz w:val="24"/>
+          <w:szCs w:val="24"/>
+        </w:rPr>
+        <w:t xml:space="preserve"> search</w:t>
+      </w:r>
+      <w:r>
+        <w:rPr>
+          <w:rFonts w:ascii="Times New Roman" w:hAnsi="Times New Roman" w:cs="Times New Roman"/>
+          <w:sz w:val="24"/>
+          <w:szCs w:val="24"/>
+        </w:rPr>
+        <w:t>.</w:t>
       </w:r>
     </w:p>
     <w:p>
@@ -955,7 +1525,15 @@
           <w:sz w:val="24"/>
           <w:szCs w:val="24"/>
         </w:rPr>
-        <w:t xml:space="preserve">Systems returns by showing demerits for class or date selected. </w:t>
+        <w:t xml:space="preserve">Systems returns by showing demerits for </w:t>
+      </w:r>
+      <w:r>
+        <w:rPr>
+          <w:rFonts w:ascii="Times New Roman" w:hAnsi="Times New Roman" w:cs="Times New Roman"/>
+          <w:sz w:val="24"/>
+          <w:szCs w:val="24"/>
+        </w:rPr>
+        <w:t>teacher or date selected.</w:t>
       </w:r>
     </w:p>
     <w:p>
@@ -972,16 +1550,22 @@
           <w:szCs w:val="24"/>
         </w:rPr>
       </w:pPr>
-      <w:proofErr w:type="gramStart"/>
-      <w:r>
-        <w:rPr>
-          <w:rFonts w:ascii="Times New Roman" w:hAnsi="Times New Roman" w:cs="Times New Roman"/>
-          <w:sz w:val="24"/>
-          <w:szCs w:val="24"/>
-        </w:rPr>
-        <w:t>Systems provides</w:t>
-      </w:r>
-      <w:proofErr w:type="gramEnd"/>
+      <w:r>
+        <w:rPr>
+          <w:rFonts w:ascii="Times New Roman" w:hAnsi="Times New Roman" w:cs="Times New Roman"/>
+          <w:sz w:val="24"/>
+          <w:szCs w:val="24"/>
+        </w:rPr>
+        <w:t>System</w:t>
+      </w:r>
+      <w:r>
+        <w:rPr>
+          <w:rFonts w:ascii="Times New Roman" w:hAnsi="Times New Roman" w:cs="Times New Roman"/>
+          <w:sz w:val="24"/>
+          <w:szCs w:val="24"/>
+        </w:rPr>
+        <w:t xml:space="preserve"> provides</w:t>
+      </w:r>
       <w:r>
         <w:rPr>
           <w:rFonts w:ascii="Times New Roman" w:hAnsi="Times New Roman" w:cs="Times New Roman"/>
@@ -1031,7 +1615,6 @@
           <w:numId w:val="6"/>
         </w:numPr>
         <w:spacing w:line="240" w:lineRule="auto"/>
-        <w:ind w:left="360"/>
         <w:rPr>
           <w:rFonts w:ascii="Times New Roman" w:hAnsi="Times New Roman" w:cs="Times New Roman"/>
           <w:sz w:val="24"/>
@@ -1052,7 +1635,23 @@
           <w:sz w:val="24"/>
           <w:szCs w:val="24"/>
         </w:rPr>
-        <w:t>ovides additional demerit informa</w:t>
+        <w:t xml:space="preserve">ovides additional </w:t>
+      </w:r>
+      <w:r>
+        <w:rPr>
+          <w:rFonts w:ascii="Times New Roman" w:hAnsi="Times New Roman" w:cs="Times New Roman"/>
+          <w:sz w:val="24"/>
+          <w:szCs w:val="24"/>
+        </w:rPr>
+        <w:t>D</w:t>
+      </w:r>
+      <w:r>
+        <w:rPr>
+          <w:rFonts w:ascii="Times New Roman" w:hAnsi="Times New Roman" w:cs="Times New Roman"/>
+          <w:sz w:val="24"/>
+          <w:szCs w:val="24"/>
+        </w:rPr>
+        <w:t>emerit informa</w:t>
       </w:r>
       <w:r>
         <w:rPr>
@@ -1069,6 +1668,14 @@
           <w:szCs w:val="24"/>
         </w:rPr>
         <w:t>.</w:t>
+      </w:r>
+      <w:r>
+        <w:rPr>
+          <w:rFonts w:ascii="Times New Roman" w:hAnsi="Times New Roman" w:cs="Times New Roman"/>
+          <w:sz w:val="24"/>
+          <w:szCs w:val="24"/>
+        </w:rPr>
+        <w:t xml:space="preserve"> (Dealt with in Comments Use Case)</w:t>
       </w:r>
     </w:p>
     <w:p>
@@ -1334,25 +1941,31 @@
           <w:sz w:val="24"/>
           <w:szCs w:val="24"/>
         </w:rPr>
-        <w:t xml:space="preserve">System lists the associated details regarding the demerit.  A text box </w:t>
-      </w:r>
-      <w:proofErr w:type="gramStart"/>
-      <w:r>
-        <w:rPr>
-          <w:rFonts w:ascii="Times New Roman" w:hAnsi="Times New Roman" w:cs="Times New Roman"/>
-          <w:sz w:val="24"/>
-          <w:szCs w:val="24"/>
-        </w:rPr>
-        <w:t>is provided</w:t>
-      </w:r>
-      <w:proofErr w:type="gramEnd"/>
-      <w:r>
-        <w:rPr>
-          <w:rFonts w:ascii="Times New Roman" w:hAnsi="Times New Roman" w:cs="Times New Roman"/>
-          <w:sz w:val="24"/>
-          <w:szCs w:val="24"/>
-        </w:rPr>
-        <w:t xml:space="preserve"> for the User to make a comment.</w:t>
+        <w:t xml:space="preserve">System lists the associated </w:t>
+      </w:r>
+      <w:r>
+        <w:rPr>
+          <w:rFonts w:ascii="Times New Roman" w:hAnsi="Times New Roman" w:cs="Times New Roman"/>
+          <w:sz w:val="24"/>
+          <w:szCs w:val="24"/>
+        </w:rPr>
+        <w:t>details regarding the demerit &amp;</w:t>
+      </w:r>
+      <w:r>
+        <w:rPr>
+          <w:rFonts w:ascii="Times New Roman" w:hAnsi="Times New Roman" w:cs="Times New Roman"/>
+          <w:sz w:val="24"/>
+          <w:szCs w:val="24"/>
+        </w:rPr>
+        <w:t xml:space="preserve"> provides user </w:t>
+      </w:r>
+      <w:r>
+        <w:rPr>
+          <w:rFonts w:ascii="Times New Roman" w:hAnsi="Times New Roman" w:cs="Times New Roman"/>
+          <w:sz w:val="24"/>
+          <w:szCs w:val="24"/>
+        </w:rPr>
+        <w:t>with a text box for commenting.</w:t>
       </w:r>
     </w:p>
     <w:p>
@@ -1459,6 +2072,7 @@
           <w:sz w:val="24"/>
           <w:szCs w:val="24"/>
         </w:rPr>
+        <w:lastRenderedPageBreak/>
         <w:t>User selects existing Comment Thread and clicks ‘Reply.’</w:t>
       </w:r>
     </w:p>
@@ -1481,7 +2095,6 @@
           <w:sz w:val="24"/>
           <w:szCs w:val="24"/>
         </w:rPr>
-        <w:lastRenderedPageBreak/>
         <w:t>System provides blank text box for comment.</w:t>
       </w:r>
     </w:p>
@@ -1703,33 +2316,16 @@
         </w:rPr>
         <w:t xml:space="preserve">Teacher </w:t>
       </w:r>
-      <w:proofErr w:type="gramStart"/>
-      <w:r>
-        <w:rPr>
-          <w:rFonts w:ascii="Times New Roman" w:hAnsi="Times New Roman" w:cs="Times New Roman"/>
-          <w:sz w:val="24"/>
-          <w:szCs w:val="24"/>
-        </w:rPr>
-        <w:t>is notified</w:t>
-      </w:r>
-      <w:proofErr w:type="gramEnd"/>
-      <w:r>
-        <w:rPr>
-          <w:rFonts w:ascii="Times New Roman" w:hAnsi="Times New Roman" w:cs="Times New Roman"/>
-          <w:sz w:val="24"/>
-          <w:szCs w:val="24"/>
-        </w:rPr>
-        <w:t xml:space="preserve"> of student’s serving of Detention for Demerit.</w:t>
-      </w:r>
-    </w:p>
-    <w:p>
-      <w:pPr>
-        <w:rPr>
-          <w:rFonts w:ascii="Times New Roman" w:hAnsi="Times New Roman" w:cs="Times New Roman"/>
-          <w:sz w:val="24"/>
-          <w:szCs w:val="24"/>
-        </w:rPr>
-      </w:pPr>
+      <w:bookmarkStart w:id="0" w:name="_GoBack"/>
+      <w:bookmarkEnd w:id="0"/>
+      <w:r>
+        <w:rPr>
+          <w:rFonts w:ascii="Times New Roman" w:hAnsi="Times New Roman" w:cs="Times New Roman"/>
+          <w:sz w:val="24"/>
+          <w:szCs w:val="24"/>
+        </w:rPr>
+        <w:t>notified of student’s serving of Detention for Demerit.</w:t>
+      </w:r>
     </w:p>
     <w:p>
       <w:pPr>
@@ -1775,25 +2371,15 @@
           <w:szCs w:val="24"/>
         </w:rPr>
         <w:tab/>
-        <w:t xml:space="preserve">Teacher </w:t>
-      </w:r>
-      <w:proofErr w:type="gramStart"/>
-      <w:r>
-        <w:rPr>
-          <w:rFonts w:ascii="Times New Roman" w:hAnsi="Times New Roman" w:cs="Times New Roman"/>
-          <w:sz w:val="24"/>
-          <w:szCs w:val="24"/>
-        </w:rPr>
-        <w:t>is notified</w:t>
-      </w:r>
-      <w:proofErr w:type="gramEnd"/>
-      <w:r>
-        <w:rPr>
-          <w:rFonts w:ascii="Times New Roman" w:hAnsi="Times New Roman" w:cs="Times New Roman"/>
-          <w:sz w:val="24"/>
-          <w:szCs w:val="24"/>
-        </w:rPr>
-        <w:t xml:space="preserve"> of student’s </w:t>
+        <w:t>Teacher</w:t>
+      </w:r>
+      <w:r>
+        <w:rPr>
+          <w:rFonts w:ascii="Times New Roman" w:hAnsi="Times New Roman" w:cs="Times New Roman"/>
+          <w:sz w:val="24"/>
+          <w:szCs w:val="24"/>
+        </w:rPr>
+        <w:t xml:space="preserve"> notified of student’s </w:t>
       </w:r>
       <w:r>
         <w:rPr>
@@ -2713,7 +3299,7 @@
         <w:rFonts w:hint="default"/>
       </w:rPr>
     </w:lvl>
-    <w:lvl w:ilvl="1" w:tplc="04090019" w:tentative="1">
+    <w:lvl w:ilvl="1" w:tplc="04090019">
       <w:start w:val="1"/>
       <w:numFmt w:val="lowerLetter"/>
       <w:lvlText w:val="%2."/>

</xml_diff>